<commit_message>
Báo cáo sản phẩm
Update báo cáo đánh giá sản phẩm
</commit_message>
<xml_diff>
--- a/Document/Report/Hàng Tuần/Bao cao danh gia san pham.docx
+++ b/Document/Report/Hàng Tuần/Bao cao danh gia san pham.docx
@@ -3758,6 +3758,68 @@
         </w:rPr>
         <w:t>:</w:t>
       </w:r>
+      <w:r>
+        <w:rPr>
+          <w:rFonts w:ascii="Times New Roman" w:hAnsi="Times New Roman" w:cs="Times New Roman"/>
+          <w:sz w:val="26"/>
+          <w:szCs w:val="26"/>
+        </w:rPr>
+        <w:t xml:space="preserve"> </w:t>
+      </w:r>
+      <w:proofErr w:type="spellStart"/>
+      <w:r>
+        <w:rPr>
+          <w:rFonts w:ascii="Times New Roman" w:hAnsi="Times New Roman" w:cs="Times New Roman"/>
+          <w:sz w:val="26"/>
+          <w:szCs w:val="26"/>
+        </w:rPr>
+        <w:t>chưa</w:t>
+      </w:r>
+      <w:proofErr w:type="spellEnd"/>
+      <w:r>
+        <w:rPr>
+          <w:rFonts w:ascii="Times New Roman" w:hAnsi="Times New Roman" w:cs="Times New Roman"/>
+          <w:sz w:val="26"/>
+          <w:szCs w:val="26"/>
+        </w:rPr>
+        <w:t xml:space="preserve"> </w:t>
+      </w:r>
+      <w:proofErr w:type="spellStart"/>
+      <w:r>
+        <w:rPr>
+          <w:rFonts w:ascii="Times New Roman" w:hAnsi="Times New Roman" w:cs="Times New Roman"/>
+          <w:sz w:val="26"/>
+          <w:szCs w:val="26"/>
+        </w:rPr>
+        <w:t>tính</w:t>
+      </w:r>
+      <w:proofErr w:type="spellEnd"/>
+      <w:r>
+        <w:rPr>
+          <w:rFonts w:ascii="Times New Roman" w:hAnsi="Times New Roman" w:cs="Times New Roman"/>
+          <w:sz w:val="26"/>
+          <w:szCs w:val="26"/>
+        </w:rPr>
+        <w:t xml:space="preserve"> </w:t>
+      </w:r>
+      <w:proofErr w:type="spellStart"/>
+      <w:r>
+        <w:rPr>
+          <w:rFonts w:ascii="Times New Roman" w:hAnsi="Times New Roman" w:cs="Times New Roman"/>
+          <w:sz w:val="26"/>
+          <w:szCs w:val="26"/>
+        </w:rPr>
+        <w:t>tới</w:t>
+      </w:r>
+      <w:proofErr w:type="spellEnd"/>
+      <w:r>
+        <w:rPr>
+          <w:rFonts w:ascii="Times New Roman" w:hAnsi="Times New Roman" w:cs="Times New Roman"/>
+          <w:sz w:val="26"/>
+          <w:szCs w:val="26"/>
+        </w:rPr>
+        <w:t>.</w:t>
+      </w:r>
     </w:p>
     <w:p>
       <w:pPr>
@@ -3827,6 +3889,212 @@
         </w:rPr>
         <w:t>:</w:t>
       </w:r>
+      <w:r>
+        <w:rPr>
+          <w:rFonts w:ascii="Times New Roman" w:hAnsi="Times New Roman" w:cs="Times New Roman"/>
+          <w:sz w:val="26"/>
+          <w:szCs w:val="26"/>
+        </w:rPr>
+        <w:t xml:space="preserve"> </w:t>
+      </w:r>
+      <w:proofErr w:type="spellStart"/>
+      <w:r>
+        <w:rPr>
+          <w:rFonts w:ascii="Times New Roman" w:hAnsi="Times New Roman" w:cs="Times New Roman"/>
+          <w:sz w:val="26"/>
+          <w:szCs w:val="26"/>
+        </w:rPr>
+        <w:t>không</w:t>
+      </w:r>
+      <w:proofErr w:type="spellEnd"/>
+      <w:r>
+        <w:rPr>
+          <w:rFonts w:ascii="Times New Roman" w:hAnsi="Times New Roman" w:cs="Times New Roman"/>
+          <w:sz w:val="26"/>
+          <w:szCs w:val="26"/>
+        </w:rPr>
+        <w:t xml:space="preserve"> </w:t>
+      </w:r>
+      <w:proofErr w:type="spellStart"/>
+      <w:r>
+        <w:rPr>
+          <w:rFonts w:ascii="Times New Roman" w:hAnsi="Times New Roman" w:cs="Times New Roman"/>
+          <w:sz w:val="26"/>
+          <w:szCs w:val="26"/>
+        </w:rPr>
+        <w:t>xóa</w:t>
+      </w:r>
+      <w:proofErr w:type="spellEnd"/>
+      <w:r>
+        <w:rPr>
+          <w:rFonts w:ascii="Times New Roman" w:hAnsi="Times New Roman" w:cs="Times New Roman"/>
+          <w:sz w:val="26"/>
+          <w:szCs w:val="26"/>
+        </w:rPr>
+        <w:t xml:space="preserve"> </w:t>
+      </w:r>
+      <w:proofErr w:type="spellStart"/>
+      <w:r>
+        <w:rPr>
+          <w:rFonts w:ascii="Times New Roman" w:hAnsi="Times New Roman" w:cs="Times New Roman"/>
+          <w:sz w:val="26"/>
+          <w:szCs w:val="26"/>
+        </w:rPr>
+        <w:t>được</w:t>
+      </w:r>
+      <w:proofErr w:type="spellEnd"/>
+      <w:r>
+        <w:rPr>
+          <w:rFonts w:ascii="Times New Roman" w:hAnsi="Times New Roman" w:cs="Times New Roman"/>
+          <w:sz w:val="26"/>
+          <w:szCs w:val="26"/>
+        </w:rPr>
+        <w:t xml:space="preserve"> </w:t>
+      </w:r>
+      <w:proofErr w:type="spellStart"/>
+      <w:r>
+        <w:rPr>
+          <w:rFonts w:ascii="Times New Roman" w:hAnsi="Times New Roman" w:cs="Times New Roman"/>
+          <w:sz w:val="26"/>
+          <w:szCs w:val="26"/>
+        </w:rPr>
+        <w:t>một</w:t>
+      </w:r>
+      <w:proofErr w:type="spellEnd"/>
+      <w:r>
+        <w:rPr>
+          <w:rFonts w:ascii="Times New Roman" w:hAnsi="Times New Roman" w:cs="Times New Roman"/>
+          <w:sz w:val="26"/>
+          <w:szCs w:val="26"/>
+        </w:rPr>
+        <w:t xml:space="preserve"> </w:t>
+      </w:r>
+      <w:proofErr w:type="spellStart"/>
+      <w:r>
+        <w:rPr>
+          <w:rFonts w:ascii="Times New Roman" w:hAnsi="Times New Roman" w:cs="Times New Roman"/>
+          <w:sz w:val="26"/>
+          <w:szCs w:val="26"/>
+        </w:rPr>
+        <w:t>địa</w:t>
+      </w:r>
+      <w:proofErr w:type="spellEnd"/>
+      <w:r>
+        <w:rPr>
+          <w:rFonts w:ascii="Times New Roman" w:hAnsi="Times New Roman" w:cs="Times New Roman"/>
+          <w:sz w:val="26"/>
+          <w:szCs w:val="26"/>
+        </w:rPr>
+        <w:t xml:space="preserve"> </w:t>
+      </w:r>
+      <w:proofErr w:type="spellStart"/>
+      <w:r>
+        <w:rPr>
+          <w:rFonts w:ascii="Times New Roman" w:hAnsi="Times New Roman" w:cs="Times New Roman"/>
+          <w:sz w:val="26"/>
+          <w:szCs w:val="26"/>
+        </w:rPr>
+        <w:t>điểm</w:t>
+      </w:r>
+      <w:proofErr w:type="spellEnd"/>
+      <w:r>
+        <w:rPr>
+          <w:rFonts w:ascii="Times New Roman" w:hAnsi="Times New Roman" w:cs="Times New Roman"/>
+          <w:sz w:val="26"/>
+          <w:szCs w:val="26"/>
+        </w:rPr>
+        <w:t xml:space="preserve"> </w:t>
+      </w:r>
+      <w:proofErr w:type="spellStart"/>
+      <w:r>
+        <w:rPr>
+          <w:rFonts w:ascii="Times New Roman" w:hAnsi="Times New Roman" w:cs="Times New Roman"/>
+          <w:sz w:val="26"/>
+          <w:szCs w:val="26"/>
+        </w:rPr>
+        <w:t>trong</w:t>
+      </w:r>
+      <w:proofErr w:type="spellEnd"/>
+      <w:r>
+        <w:rPr>
+          <w:rFonts w:ascii="Times New Roman" w:hAnsi="Times New Roman" w:cs="Times New Roman"/>
+          <w:sz w:val="26"/>
+          <w:szCs w:val="26"/>
+        </w:rPr>
+        <w:t xml:space="preserve"> </w:t>
+      </w:r>
+      <w:proofErr w:type="spellStart"/>
+      <w:r>
+        <w:rPr>
+          <w:rFonts w:ascii="Times New Roman" w:hAnsi="Times New Roman" w:cs="Times New Roman"/>
+          <w:sz w:val="26"/>
+          <w:szCs w:val="26"/>
+        </w:rPr>
+        <w:t>danh</w:t>
+      </w:r>
+      <w:proofErr w:type="spellEnd"/>
+      <w:r>
+        <w:rPr>
+          <w:rFonts w:ascii="Times New Roman" w:hAnsi="Times New Roman" w:cs="Times New Roman"/>
+          <w:sz w:val="26"/>
+          <w:szCs w:val="26"/>
+        </w:rPr>
+        <w:t xml:space="preserve"> </w:t>
+      </w:r>
+      <w:proofErr w:type="spellStart"/>
+      <w:r>
+        <w:rPr>
+          <w:rFonts w:ascii="Times New Roman" w:hAnsi="Times New Roman" w:cs="Times New Roman"/>
+          <w:sz w:val="26"/>
+          <w:szCs w:val="26"/>
+        </w:rPr>
+        <w:t>sách</w:t>
+      </w:r>
+      <w:proofErr w:type="spellEnd"/>
+      <w:r>
+        <w:rPr>
+          <w:rFonts w:ascii="Times New Roman" w:hAnsi="Times New Roman" w:cs="Times New Roman"/>
+          <w:sz w:val="26"/>
+          <w:szCs w:val="26"/>
+        </w:rPr>
+        <w:t xml:space="preserve"> </w:t>
+      </w:r>
+      <w:proofErr w:type="spellStart"/>
+      <w:r>
+        <w:rPr>
+          <w:rFonts w:ascii="Times New Roman" w:hAnsi="Times New Roman" w:cs="Times New Roman"/>
+          <w:sz w:val="26"/>
+          <w:szCs w:val="26"/>
+        </w:rPr>
+        <w:t>người</w:t>
+      </w:r>
+      <w:proofErr w:type="spellEnd"/>
+      <w:r>
+        <w:rPr>
+          <w:rFonts w:ascii="Times New Roman" w:hAnsi="Times New Roman" w:cs="Times New Roman"/>
+          <w:sz w:val="26"/>
+          <w:szCs w:val="26"/>
+        </w:rPr>
+        <w:t xml:space="preserve"> </w:t>
+      </w:r>
+      <w:proofErr w:type="spellStart"/>
+      <w:r>
+        <w:rPr>
+          <w:rFonts w:ascii="Times New Roman" w:hAnsi="Times New Roman" w:cs="Times New Roman"/>
+          <w:sz w:val="26"/>
+          <w:szCs w:val="26"/>
+        </w:rPr>
+        <w:t>dùng</w:t>
+      </w:r>
+      <w:proofErr w:type="spellEnd"/>
+      <w:r>
+        <w:rPr>
+          <w:rFonts w:ascii="Times New Roman" w:hAnsi="Times New Roman" w:cs="Times New Roman"/>
+          <w:sz w:val="26"/>
+          <w:szCs w:val="26"/>
+        </w:rPr>
+        <w:t>.</w:t>
+      </w:r>
     </w:p>
     <w:p>
       <w:pPr>
@@ -3957,7 +4225,195 @@
           <w:sz w:val="26"/>
           <w:szCs w:val="26"/>
         </w:rPr>
-        <w:t>mềm</w:t>
+        <w:t>mề</w:t>
+      </w:r>
+      <w:r>
+        <w:rPr>
+          <w:rFonts w:ascii="Times New Roman" w:hAnsi="Times New Roman" w:cs="Times New Roman"/>
+          <w:sz w:val="26"/>
+          <w:szCs w:val="26"/>
+        </w:rPr>
+        <w:t>m</w:t>
+      </w:r>
+      <w:proofErr w:type="spellEnd"/>
+      <w:r>
+        <w:rPr>
+          <w:rFonts w:ascii="Times New Roman" w:hAnsi="Times New Roman" w:cs="Times New Roman"/>
+          <w:sz w:val="26"/>
+          <w:szCs w:val="26"/>
+        </w:rPr>
+        <w:t xml:space="preserve"> </w:t>
+      </w:r>
+      <w:proofErr w:type="spellStart"/>
+      <w:r>
+        <w:rPr>
+          <w:rFonts w:ascii="Times New Roman" w:hAnsi="Times New Roman" w:cs="Times New Roman"/>
+          <w:sz w:val="26"/>
+          <w:szCs w:val="26"/>
+        </w:rPr>
+        <w:t>đã</w:t>
+      </w:r>
+      <w:proofErr w:type="spellEnd"/>
+      <w:r>
+        <w:rPr>
+          <w:rFonts w:ascii="Times New Roman" w:hAnsi="Times New Roman" w:cs="Times New Roman"/>
+          <w:sz w:val="26"/>
+          <w:szCs w:val="26"/>
+        </w:rPr>
+        <w:t xml:space="preserve"> </w:t>
+      </w:r>
+      <w:proofErr w:type="spellStart"/>
+      <w:r>
+        <w:rPr>
+          <w:rFonts w:ascii="Times New Roman" w:hAnsi="Times New Roman" w:cs="Times New Roman"/>
+          <w:sz w:val="26"/>
+          <w:szCs w:val="26"/>
+        </w:rPr>
+        <w:t>chú</w:t>
+      </w:r>
+      <w:proofErr w:type="spellEnd"/>
+      <w:r>
+        <w:rPr>
+          <w:rFonts w:ascii="Times New Roman" w:hAnsi="Times New Roman" w:cs="Times New Roman"/>
+          <w:sz w:val="26"/>
+          <w:szCs w:val="26"/>
+        </w:rPr>
+        <w:t xml:space="preserve"> ý </w:t>
+      </w:r>
+      <w:proofErr w:type="spellStart"/>
+      <w:r>
+        <w:rPr>
+          <w:rFonts w:ascii="Times New Roman" w:hAnsi="Times New Roman" w:cs="Times New Roman"/>
+          <w:sz w:val="26"/>
+          <w:szCs w:val="26"/>
+        </w:rPr>
+        <w:t>đến</w:t>
+      </w:r>
+      <w:proofErr w:type="spellEnd"/>
+      <w:r>
+        <w:rPr>
+          <w:rFonts w:ascii="Times New Roman" w:hAnsi="Times New Roman" w:cs="Times New Roman"/>
+          <w:sz w:val="26"/>
+          <w:szCs w:val="26"/>
+        </w:rPr>
+        <w:t xml:space="preserve"> UI/UX. </w:t>
+      </w:r>
+      <w:proofErr w:type="spellStart"/>
+      <w:r>
+        <w:rPr>
+          <w:rFonts w:ascii="Times New Roman" w:hAnsi="Times New Roman" w:cs="Times New Roman"/>
+          <w:sz w:val="26"/>
+          <w:szCs w:val="26"/>
+        </w:rPr>
+        <w:t>Những</w:t>
+      </w:r>
+      <w:proofErr w:type="spellEnd"/>
+      <w:r>
+        <w:rPr>
+          <w:rFonts w:ascii="Times New Roman" w:hAnsi="Times New Roman" w:cs="Times New Roman"/>
+          <w:sz w:val="26"/>
+          <w:szCs w:val="26"/>
+        </w:rPr>
+        <w:t xml:space="preserve"> </w:t>
+      </w:r>
+      <w:proofErr w:type="spellStart"/>
+      <w:r>
+        <w:rPr>
+          <w:rFonts w:ascii="Times New Roman" w:hAnsi="Times New Roman" w:cs="Times New Roman"/>
+          <w:sz w:val="26"/>
+          <w:szCs w:val="26"/>
+        </w:rPr>
+        <w:t>yêu</w:t>
+      </w:r>
+      <w:proofErr w:type="spellEnd"/>
+      <w:r>
+        <w:rPr>
+          <w:rFonts w:ascii="Times New Roman" w:hAnsi="Times New Roman" w:cs="Times New Roman"/>
+          <w:sz w:val="26"/>
+          <w:szCs w:val="26"/>
+        </w:rPr>
+        <w:t xml:space="preserve"> </w:t>
+      </w:r>
+      <w:proofErr w:type="spellStart"/>
+      <w:r>
+        <w:rPr>
+          <w:rFonts w:ascii="Times New Roman" w:hAnsi="Times New Roman" w:cs="Times New Roman"/>
+          <w:sz w:val="26"/>
+          <w:szCs w:val="26"/>
+        </w:rPr>
+        <w:t>cầu</w:t>
+      </w:r>
+      <w:proofErr w:type="spellEnd"/>
+      <w:r>
+        <w:rPr>
+          <w:rFonts w:ascii="Times New Roman" w:hAnsi="Times New Roman" w:cs="Times New Roman"/>
+          <w:sz w:val="26"/>
+          <w:szCs w:val="26"/>
+        </w:rPr>
+        <w:t xml:space="preserve"> </w:t>
+      </w:r>
+      <w:proofErr w:type="spellStart"/>
+      <w:r>
+        <w:rPr>
+          <w:rFonts w:ascii="Times New Roman" w:hAnsi="Times New Roman" w:cs="Times New Roman"/>
+          <w:sz w:val="26"/>
+          <w:szCs w:val="26"/>
+        </w:rPr>
+        <w:t>liên</w:t>
+      </w:r>
+      <w:proofErr w:type="spellEnd"/>
+      <w:r>
+        <w:rPr>
+          <w:rFonts w:ascii="Times New Roman" w:hAnsi="Times New Roman" w:cs="Times New Roman"/>
+          <w:sz w:val="26"/>
+          <w:szCs w:val="26"/>
+        </w:rPr>
+        <w:t xml:space="preserve"> </w:t>
+      </w:r>
+      <w:proofErr w:type="spellStart"/>
+      <w:r>
+        <w:rPr>
+          <w:rFonts w:ascii="Times New Roman" w:hAnsi="Times New Roman" w:cs="Times New Roman"/>
+          <w:sz w:val="26"/>
+          <w:szCs w:val="26"/>
+        </w:rPr>
+        <w:t>quan</w:t>
+      </w:r>
+      <w:proofErr w:type="spellEnd"/>
+      <w:r>
+        <w:rPr>
+          <w:rFonts w:ascii="Times New Roman" w:hAnsi="Times New Roman" w:cs="Times New Roman"/>
+          <w:sz w:val="26"/>
+          <w:szCs w:val="26"/>
+        </w:rPr>
+        <w:t xml:space="preserve"> </w:t>
+      </w:r>
+      <w:proofErr w:type="spellStart"/>
+      <w:r>
+        <w:rPr>
+          <w:rFonts w:ascii="Times New Roman" w:hAnsi="Times New Roman" w:cs="Times New Roman"/>
+          <w:sz w:val="26"/>
+          <w:szCs w:val="26"/>
+        </w:rPr>
+        <w:t>tới</w:t>
+      </w:r>
+      <w:proofErr w:type="spellEnd"/>
+      <w:r>
+        <w:rPr>
+          <w:rFonts w:ascii="Times New Roman" w:hAnsi="Times New Roman" w:cs="Times New Roman"/>
+          <w:sz w:val="26"/>
+          <w:szCs w:val="26"/>
+        </w:rPr>
+        <w:t xml:space="preserve"> performance </w:t>
+      </w:r>
+      <w:proofErr w:type="spellStart"/>
+      <w:r>
+        <w:rPr>
+          <w:rFonts w:ascii="Times New Roman" w:hAnsi="Times New Roman" w:cs="Times New Roman"/>
+          <w:sz w:val="26"/>
+          <w:szCs w:val="26"/>
+        </w:rPr>
+        <w:t>vẫn</w:t>
       </w:r>
       <w:proofErr w:type="spellEnd"/>
       <w:r>
@@ -3993,42 +4449,6 @@
           <w:sz w:val="26"/>
           <w:szCs w:val="26"/>
         </w:rPr>
-        <w:t>đáp</w:t>
-      </w:r>
-      <w:proofErr w:type="spellEnd"/>
-      <w:r>
-        <w:rPr>
-          <w:rFonts w:ascii="Times New Roman" w:hAnsi="Times New Roman" w:cs="Times New Roman"/>
-          <w:sz w:val="26"/>
-          <w:szCs w:val="26"/>
-        </w:rPr>
-        <w:t xml:space="preserve"> </w:t>
-      </w:r>
-      <w:proofErr w:type="spellStart"/>
-      <w:r>
-        <w:rPr>
-          <w:rFonts w:ascii="Times New Roman" w:hAnsi="Times New Roman" w:cs="Times New Roman"/>
-          <w:sz w:val="26"/>
-          <w:szCs w:val="26"/>
-        </w:rPr>
-        <w:t>ứng</w:t>
-      </w:r>
-      <w:proofErr w:type="spellEnd"/>
-      <w:r>
-        <w:rPr>
-          <w:rFonts w:ascii="Times New Roman" w:hAnsi="Times New Roman" w:cs="Times New Roman"/>
-          <w:sz w:val="26"/>
-          <w:szCs w:val="26"/>
-        </w:rPr>
-        <w:t xml:space="preserve"> </w:t>
-      </w:r>
-      <w:proofErr w:type="spellStart"/>
-      <w:r>
-        <w:rPr>
-          <w:rFonts w:ascii="Times New Roman" w:hAnsi="Times New Roman" w:cs="Times New Roman"/>
-          <w:sz w:val="26"/>
-          <w:szCs w:val="26"/>
-        </w:rPr>
         <w:t>được</w:t>
       </w:r>
       <w:proofErr w:type="spellEnd"/>
@@ -4047,79 +4467,61 @@
           <w:sz w:val="26"/>
           <w:szCs w:val="26"/>
         </w:rPr>
-        <w:t>những</w:t>
-      </w:r>
-      <w:proofErr w:type="spellEnd"/>
-      <w:r>
-        <w:rPr>
-          <w:rFonts w:ascii="Times New Roman" w:hAnsi="Times New Roman" w:cs="Times New Roman"/>
-          <w:sz w:val="26"/>
-          <w:szCs w:val="26"/>
-        </w:rPr>
-        <w:t xml:space="preserve"> </w:t>
-      </w:r>
-      <w:proofErr w:type="spellStart"/>
-      <w:r>
-        <w:rPr>
-          <w:rFonts w:ascii="Times New Roman" w:hAnsi="Times New Roman" w:cs="Times New Roman"/>
-          <w:sz w:val="26"/>
-          <w:szCs w:val="26"/>
-        </w:rPr>
-        <w:t>yêu</w:t>
-      </w:r>
-      <w:proofErr w:type="spellEnd"/>
-      <w:r>
-        <w:rPr>
-          <w:rFonts w:ascii="Times New Roman" w:hAnsi="Times New Roman" w:cs="Times New Roman"/>
-          <w:sz w:val="26"/>
-          <w:szCs w:val="26"/>
-        </w:rPr>
-        <w:t xml:space="preserve"> </w:t>
-      </w:r>
-      <w:proofErr w:type="spellStart"/>
-      <w:r>
-        <w:rPr>
-          <w:rFonts w:ascii="Times New Roman" w:hAnsi="Times New Roman" w:cs="Times New Roman"/>
-          <w:sz w:val="26"/>
-          <w:szCs w:val="26"/>
-        </w:rPr>
-        <w:t>cầu</w:t>
-      </w:r>
-      <w:proofErr w:type="spellEnd"/>
-      <w:r>
-        <w:rPr>
-          <w:rFonts w:ascii="Times New Roman" w:hAnsi="Times New Roman" w:cs="Times New Roman"/>
-          <w:sz w:val="26"/>
-          <w:szCs w:val="26"/>
-        </w:rPr>
-        <w:t xml:space="preserve"> phi </w:t>
-      </w:r>
-      <w:proofErr w:type="spellStart"/>
-      <w:r>
-        <w:rPr>
-          <w:rFonts w:ascii="Times New Roman" w:hAnsi="Times New Roman" w:cs="Times New Roman"/>
-          <w:sz w:val="26"/>
-          <w:szCs w:val="26"/>
-        </w:rPr>
-        <w:t>chức</w:t>
-      </w:r>
-      <w:proofErr w:type="spellEnd"/>
-      <w:r>
-        <w:rPr>
-          <w:rFonts w:ascii="Times New Roman" w:hAnsi="Times New Roman" w:cs="Times New Roman"/>
-          <w:sz w:val="26"/>
-          <w:szCs w:val="26"/>
-        </w:rPr>
-        <w:t xml:space="preserve"> </w:t>
-      </w:r>
-      <w:proofErr w:type="spellStart"/>
-      <w:r>
-        <w:rPr>
-          <w:rFonts w:ascii="Times New Roman" w:hAnsi="Times New Roman" w:cs="Times New Roman"/>
-          <w:sz w:val="26"/>
-          <w:szCs w:val="26"/>
-        </w:rPr>
-        <w:t>năng</w:t>
+        <w:t>kiểm</w:t>
+      </w:r>
+      <w:proofErr w:type="spellEnd"/>
+      <w:r>
+        <w:rPr>
+          <w:rFonts w:ascii="Times New Roman" w:hAnsi="Times New Roman" w:cs="Times New Roman"/>
+          <w:sz w:val="26"/>
+          <w:szCs w:val="26"/>
+        </w:rPr>
+        <w:t xml:space="preserve"> </w:t>
+      </w:r>
+      <w:proofErr w:type="spellStart"/>
+      <w:r>
+        <w:rPr>
+          <w:rFonts w:ascii="Times New Roman" w:hAnsi="Times New Roman" w:cs="Times New Roman"/>
+          <w:sz w:val="26"/>
+          <w:szCs w:val="26"/>
+        </w:rPr>
+        <w:t>tra</w:t>
+      </w:r>
+      <w:proofErr w:type="spellEnd"/>
+      <w:r>
+        <w:rPr>
+          <w:rFonts w:ascii="Times New Roman" w:hAnsi="Times New Roman" w:cs="Times New Roman"/>
+          <w:sz w:val="26"/>
+          <w:szCs w:val="26"/>
+        </w:rPr>
+        <w:t xml:space="preserve"> </w:t>
+      </w:r>
+      <w:proofErr w:type="spellStart"/>
+      <w:r>
+        <w:rPr>
+          <w:rFonts w:ascii="Times New Roman" w:hAnsi="Times New Roman" w:cs="Times New Roman"/>
+          <w:sz w:val="26"/>
+          <w:szCs w:val="26"/>
+        </w:rPr>
+        <w:t>chính</w:t>
+      </w:r>
+      <w:proofErr w:type="spellEnd"/>
+      <w:r>
+        <w:rPr>
+          <w:rFonts w:ascii="Times New Roman" w:hAnsi="Times New Roman" w:cs="Times New Roman"/>
+          <w:sz w:val="26"/>
+          <w:szCs w:val="26"/>
+        </w:rPr>
+        <w:t xml:space="preserve"> </w:t>
+      </w:r>
+      <w:proofErr w:type="spellStart"/>
+      <w:r>
+        <w:rPr>
+          <w:rFonts w:ascii="Times New Roman" w:hAnsi="Times New Roman" w:cs="Times New Roman"/>
+          <w:sz w:val="26"/>
+          <w:szCs w:val="26"/>
+        </w:rPr>
+        <w:t>xác</w:t>
       </w:r>
       <w:proofErr w:type="spellEnd"/>
       <w:r>
@@ -4130,62 +4532,8 @@
         </w:rPr>
         <w:t>.</w:t>
       </w:r>
-    </w:p>
-    <w:p>
-      <w:pPr>
-        <w:pStyle w:val="ListParagraph"/>
-        <w:numPr>
-          <w:ilvl w:val="1"/>
-          <w:numId w:val="6"/>
-        </w:numPr>
-        <w:jc w:val="both"/>
-        <w:rPr>
-          <w:rFonts w:ascii="Times New Roman" w:hAnsi="Times New Roman" w:cs="Times New Roman"/>
-          <w:sz w:val="26"/>
-          <w:szCs w:val="26"/>
-        </w:rPr>
-      </w:pPr>
-      <w:proofErr w:type="spellStart"/>
-      <w:r>
-        <w:rPr>
-          <w:rFonts w:ascii="Times New Roman" w:hAnsi="Times New Roman" w:cs="Times New Roman"/>
-          <w:sz w:val="26"/>
-          <w:szCs w:val="26"/>
-        </w:rPr>
-        <w:t>Perfomance</w:t>
-      </w:r>
-      <w:proofErr w:type="spellEnd"/>
-      <w:r>
-        <w:rPr>
-          <w:rFonts w:ascii="Times New Roman" w:hAnsi="Times New Roman" w:cs="Times New Roman"/>
-          <w:sz w:val="26"/>
-          <w:szCs w:val="26"/>
-        </w:rPr>
-        <w:t>:</w:t>
-      </w:r>
-    </w:p>
-    <w:p>
-      <w:pPr>
-        <w:pStyle w:val="ListParagraph"/>
-        <w:numPr>
-          <w:ilvl w:val="1"/>
-          <w:numId w:val="6"/>
-        </w:numPr>
-        <w:jc w:val="both"/>
-        <w:rPr>
-          <w:rFonts w:ascii="Times New Roman" w:hAnsi="Times New Roman" w:cs="Times New Roman"/>
-          <w:sz w:val="26"/>
-          <w:szCs w:val="26"/>
-        </w:rPr>
-      </w:pPr>
-      <w:r>
-        <w:rPr>
-          <w:rFonts w:ascii="Times New Roman" w:hAnsi="Times New Roman" w:cs="Times New Roman"/>
-          <w:sz w:val="26"/>
-          <w:szCs w:val="26"/>
-        </w:rPr>
-        <w:t>User interface:</w:t>
-      </w:r>
+      <w:bookmarkStart w:id="3" w:name="_GoBack"/>
+      <w:bookmarkEnd w:id="3"/>
     </w:p>
     <w:p>
       <w:pPr>
@@ -4581,8 +4929,6 @@
         </w:rPr>
         <w:t>.</w:t>
       </w:r>
-      <w:bookmarkStart w:id="3" w:name="_GoBack"/>
-      <w:bookmarkEnd w:id="3"/>
     </w:p>
     <w:sectPr>
       <w:pgSz w:w="12240" w:h="15840"/>
@@ -6760,7 +7106,7 @@
   <a:extraClrSchemeLst/>
   <a:extLst>
     <a:ext uri="{05A4C25C-085E-4340-85A3-A5531E510DB2}">
-      <thm15:themeFamily xmlns:thm15="http://schemas.microsoft.com/office/thememl/2012/main" xmlns="" name="Office Theme" id="{62F939B6-93AF-4DB8-9C6B-D6C7DFDC589F}" vid="{4A3C46E8-61CC-4603-A589-7422A47A8E4A}"/>
+      <thm15:themeFamily xmlns="" xmlns:thm15="http://schemas.microsoft.com/office/thememl/2012/main" name="Office Theme" id="{62F939B6-93AF-4DB8-9C6B-D6C7DFDC589F}" vid="{4A3C46E8-61CC-4603-A589-7422A47A8E4A}"/>
     </a:ext>
   </a:extLst>
 </a:theme>
@@ -6771,7 +7117,7 @@
 </file>
 
 <file path=customXml/itemProps1.xml><?xml version="1.0" encoding="utf-8"?>
-<ds:datastoreItem xmlns:ds="http://schemas.openxmlformats.org/officeDocument/2006/customXml" ds:itemID="{607E285F-8839-4A32-864E-92A2D06891EF}">
+<ds:datastoreItem xmlns:ds="http://schemas.openxmlformats.org/officeDocument/2006/customXml" ds:itemID="{0184C2A4-78D0-4821-A448-65506E50D4D3}">
   <ds:schemaRefs>
     <ds:schemaRef ds:uri="http://schemas.openxmlformats.org/officeDocument/2006/bibliography"/>
   </ds:schemaRefs>

</xml_diff>